<commit_message>
Update TI D_Kelompok 1_Kamar Hotel_ERD dan Relasi Tabel_(revisi).docx
</commit_message>
<xml_diff>
--- a/Docx/TI D_Kelompok 1_Kamar Hotel_ERD dan Relasi Tabel_(revisi).docx
+++ b/Docx/TI D_Kelompok 1_Kamar Hotel_ERD dan Relasi Tabel_(revisi).docx
@@ -12,6 +12,8 @@
           <w:szCs w:val="24"/>
         </w:rPr>
       </w:pPr>
+      <w:bookmarkStart w:id="0" w:name="_GoBack"/>
+      <w:bookmarkEnd w:id="0"/>
       <w:r>
         <w:rPr>
           <w:rFonts w:ascii="Times New Roman" w:hAnsi="Times New Roman" w:cs="Times New Roman"/>
@@ -3390,7 +3392,6 @@
         <w:t>(ERD)</w:t>
       </w:r>
     </w:p>
-    <w:bookmarkStart w:id="0" w:name="_GoBack"/>
     <w:p>
       <w:pPr>
         <w:keepNext/>
@@ -3418,13 +3419,12 @@
             <v:path o:extrusionok="f" gradientshapeok="t" o:connecttype="rect"/>
             <o:lock v:ext="edit" aspectratio="t"/>
           </v:shapetype>
-          <v:shape id="_x0000_i1027" type="#_x0000_t75" style="width:396pt;height:342.75pt" o:ole="">
+          <v:shape id="_x0000_i1025" type="#_x0000_t75" style="width:396pt;height:342.75pt" o:ole="">
             <v:imagedata r:id="rId14" o:title=""/>
           </v:shape>
-          <o:OLEObject Type="Embed" ProgID="Visio.Drawing.15" ShapeID="_x0000_i1027" DrawAspect="Content" ObjectID="_1651430325" r:id="rId15"/>
+          <o:OLEObject Type="Embed" ProgID="Visio.Drawing.15" ShapeID="_x0000_i1025" DrawAspect="Content" ObjectID="_1651432807" r:id="rId15"/>
         </w:object>
       </w:r>
-      <w:bookmarkEnd w:id="0"/>
     </w:p>
     <w:p>
       <w:pPr>
@@ -6325,7 +6325,7 @@
 </file>
 
 <file path=customXml/itemProps2.xml><?xml version="1.0" encoding="utf-8"?>
-<ds:datastoreItem xmlns:ds="http://schemas.openxmlformats.org/officeDocument/2006/customXml" ds:itemID="{535A5311-F234-4D39-AEBB-DE35E8C5F614}">
+<ds:datastoreItem xmlns:ds="http://schemas.openxmlformats.org/officeDocument/2006/customXml" ds:itemID="{5A1C5B8D-A405-4036-8D0D-E1AEC6EF18FD}">
   <ds:schemaRefs>
     <ds:schemaRef ds:uri="http://schemas.openxmlformats.org/officeDocument/2006/bibliography"/>
   </ds:schemaRefs>

</xml_diff>